<commit_message>
Update 20-Mei-2021, end of day update.
</commit_message>
<xml_diff>
--- a/Surat-keterangan-kerja.docx
+++ b/Surat-keterangan-kerja.docx
@@ -1682,7 +1682,390 @@
       </w:r>
       <w:proofErr w:type="gramEnd"/>
     </w:p>
-    <w:p/>
+    <w:p>
+      <w:r>
+        <w:br w:type="page"/>
+      </w:r>
+    </w:p>
+    <w:p>
+      <w:pPr>
+        <w:jc w:val="center"/>
+      </w:pPr>
+    </w:p>
+    <w:p>
+      <w:pPr>
+        <w:jc w:val="center"/>
+      </w:pPr>
+    </w:p>
+    <w:p>
+      <w:pPr>
+        <w:jc w:val="center"/>
+      </w:pPr>
+    </w:p>
+    <w:p>
+      <w:pPr>
+        <w:jc w:val="center"/>
+      </w:pPr>
+    </w:p>
+    <w:p>
+      <w:pPr>
+        <w:jc w:val="center"/>
+      </w:pPr>
+      <w:r>
+        <w:t>REFERENCE</w:t>
+      </w:r>
+    </w:p>
+    <w:p>
+      <w:pPr>
+        <w:jc w:val="both"/>
+      </w:pPr>
+      <w:r>
+        <w:t xml:space="preserve">I, </w:t>
+      </w:r>
+      <w:proofErr w:type="gramStart"/>
+      <w:r>
+        <w:t>the undersign</w:t>
+      </w:r>
+      <w:proofErr w:type="gramEnd"/>
+      <w:r>
+        <w:t>:</w:t>
+      </w:r>
+    </w:p>
+    <w:p>
+      <w:pPr>
+        <w:ind w:firstLine="720"/>
+        <w:jc w:val="both"/>
+      </w:pPr>
+      <w:r>
+        <w:t>Name</w:t>
+      </w:r>
+      <w:r>
+        <w:tab/>
+      </w:r>
+      <w:r>
+        <w:tab/>
+        <w:t>:  Juntas</w:t>
+      </w:r>
+      <w:r>
+        <w:tab/>
+      </w:r>
+    </w:p>
+    <w:p>
+      <w:pPr>
+        <w:jc w:val="both"/>
+      </w:pPr>
+      <w:r>
+        <w:tab/>
+        <w:t>Company</w:t>
+      </w:r>
+      <w:r>
+        <w:tab/>
+        <w:t xml:space="preserve">: </w:t>
+      </w:r>
+      <w:proofErr w:type="spellStart"/>
+      <w:r>
+        <w:t>Toko</w:t>
+      </w:r>
+      <w:proofErr w:type="spellEnd"/>
+      <w:r>
+        <w:t xml:space="preserve"> </w:t>
+      </w:r>
+      <w:proofErr w:type="spellStart"/>
+      <w:r>
+        <w:t>Tani</w:t>
+      </w:r>
+      <w:proofErr w:type="spellEnd"/>
+      <w:r>
+        <w:t xml:space="preserve"> </w:t>
+      </w:r>
+      <w:proofErr w:type="spellStart"/>
+      <w:r>
+        <w:t>Subur</w:t>
+      </w:r>
+      <w:proofErr w:type="spellEnd"/>
+    </w:p>
+    <w:p>
+      <w:pPr>
+        <w:jc w:val="both"/>
+      </w:pPr>
+      <w:r>
+        <w:tab/>
+        <w:t>Address</w:t>
+      </w:r>
+      <w:r>
+        <w:tab/>
+      </w:r>
+      <w:r>
+        <w:tab/>
+        <w:t xml:space="preserve">: Jl. Astana </w:t>
+      </w:r>
+      <w:proofErr w:type="spellStart"/>
+      <w:r>
+        <w:t>Anyar</w:t>
+      </w:r>
+      <w:proofErr w:type="spellEnd"/>
+      <w:r>
+        <w:t xml:space="preserve"> 165 – Bandung 4024</w:t>
+      </w:r>
+    </w:p>
+    <w:p>
+      <w:pPr>
+        <w:jc w:val="both"/>
+      </w:pPr>
+      <w:r>
+        <w:tab/>
+        <w:t>Position</w:t>
+      </w:r>
+      <w:r>
+        <w:tab/>
+        <w:t>: HRD</w:t>
+      </w:r>
+    </w:p>
+    <w:p>
+      <w:pPr>
+        <w:jc w:val="both"/>
+      </w:pPr>
+      <w:r>
+        <w:t>Hereby states as follows:</w:t>
+      </w:r>
+    </w:p>
+    <w:p>
+      <w:pPr>
+        <w:jc w:val="both"/>
+      </w:pPr>
+      <w:r>
+        <w:tab/>
+        <w:t>Name</w:t>
+      </w:r>
+      <w:r>
+        <w:tab/>
+      </w:r>
+      <w:r>
+        <w:tab/>
+        <w:t xml:space="preserve">: Andreas </w:t>
+      </w:r>
+      <w:proofErr w:type="spellStart"/>
+      <w:r>
+        <w:t>Kodyat</w:t>
+      </w:r>
+      <w:proofErr w:type="spellEnd"/>
+    </w:p>
+    <w:p>
+      <w:pPr>
+        <w:jc w:val="both"/>
+      </w:pPr>
+      <w:r>
+        <w:tab/>
+        <w:t>Company</w:t>
+      </w:r>
+      <w:r>
+        <w:tab/>
+        <w:t xml:space="preserve">: </w:t>
+      </w:r>
+      <w:proofErr w:type="spellStart"/>
+      <w:r>
+        <w:t>Toko</w:t>
+      </w:r>
+      <w:proofErr w:type="spellEnd"/>
+      <w:r>
+        <w:t xml:space="preserve"> </w:t>
+      </w:r>
+      <w:proofErr w:type="spellStart"/>
+      <w:r>
+        <w:t>Tani</w:t>
+      </w:r>
+      <w:proofErr w:type="spellEnd"/>
+      <w:r>
+        <w:t xml:space="preserve"> </w:t>
+      </w:r>
+      <w:proofErr w:type="spellStart"/>
+      <w:r>
+        <w:t>Subur</w:t>
+      </w:r>
+      <w:proofErr w:type="spellEnd"/>
+    </w:p>
+    <w:p>
+      <w:pPr>
+        <w:jc w:val="both"/>
+      </w:pPr>
+      <w:r>
+        <w:tab/>
+        <w:t>Address</w:t>
+      </w:r>
+      <w:r>
+        <w:tab/>
+      </w:r>
+      <w:r>
+        <w:tab/>
+        <w:t xml:space="preserve">: Jl. </w:t>
+      </w:r>
+      <w:proofErr w:type="spellStart"/>
+      <w:r>
+        <w:t>Mekar</w:t>
+      </w:r>
+      <w:proofErr w:type="spellEnd"/>
+      <w:r>
+        <w:t xml:space="preserve"> </w:t>
+      </w:r>
+      <w:proofErr w:type="spellStart"/>
+      <w:r>
+        <w:t>Harum</w:t>
+      </w:r>
+      <w:proofErr w:type="spellEnd"/>
+      <w:r>
+        <w:t xml:space="preserve"> 27</w:t>
+      </w:r>
+    </w:p>
+    <w:p>
+      <w:pPr>
+        <w:jc w:val="both"/>
+      </w:pPr>
+      <w:r>
+        <w:tab/>
+        <w:t>Position</w:t>
+      </w:r>
+      <w:r>
+        <w:tab/>
+        <w:t>: Finance Manager</w:t>
+      </w:r>
+    </w:p>
+    <w:p>
+      <w:pPr>
+        <w:jc w:val="both"/>
+      </w:pPr>
+      <w:proofErr w:type="gramStart"/>
+      <w:r>
+        <w:t xml:space="preserve">Has joined </w:t>
+      </w:r>
+      <w:proofErr w:type="spellStart"/>
+      <w:r>
+        <w:t>Toko</w:t>
+      </w:r>
+      <w:proofErr w:type="spellEnd"/>
+      <w:r>
+        <w:t xml:space="preserve"> </w:t>
+      </w:r>
+      <w:proofErr w:type="spellStart"/>
+      <w:r>
+        <w:t>Tani</w:t>
+      </w:r>
+      <w:proofErr w:type="spellEnd"/>
+      <w:r>
+        <w:t xml:space="preserve"> </w:t>
+      </w:r>
+      <w:proofErr w:type="spellStart"/>
+      <w:r>
+        <w:t>Subur</w:t>
+      </w:r>
+      <w:proofErr w:type="spellEnd"/>
+      <w:r>
+        <w:t xml:space="preserve"> since 31</w:t>
+      </w:r>
+      <w:r>
+        <w:rPr>
+          <w:vertAlign w:val="superscript"/>
+        </w:rPr>
+        <w:t>st</w:t>
+      </w:r>
+      <w:r>
+        <w:t xml:space="preserve"> Jan 2000 up to present.</w:t>
+      </w:r>
+      <w:proofErr w:type="gramEnd"/>
+    </w:p>
+    <w:p>
+      <w:pPr>
+        <w:jc w:val="both"/>
+      </w:pPr>
+      <w:r>
+        <w:t>I hope this letter would be sufficient for your reference.</w:t>
+      </w:r>
+    </w:p>
+    <w:p>
+      <w:pPr>
+        <w:jc w:val="both"/>
+      </w:pPr>
+      <w:r>
+        <w:t>This statement is given in Bandung, 20</w:t>
+      </w:r>
+      <w:r>
+        <w:rPr>
+          <w:vertAlign w:val="superscript"/>
+        </w:rPr>
+        <w:t>th</w:t>
+      </w:r>
+      <w:r>
+        <w:t xml:space="preserve"> May 2021.</w:t>
+      </w:r>
+    </w:p>
+    <w:p>
+      <w:pPr>
+        <w:jc w:val="both"/>
+      </w:pPr>
+    </w:p>
+    <w:p>
+      <w:pPr>
+        <w:jc w:val="both"/>
+      </w:pPr>
+      <w:r>
+        <w:t>Bandung, 20</w:t>
+      </w:r>
+      <w:r>
+        <w:rPr>
+          <w:vertAlign w:val="superscript"/>
+        </w:rPr>
+        <w:t>th</w:t>
+      </w:r>
+      <w:r>
+        <w:t xml:space="preserve"> May 2021</w:t>
+      </w:r>
+    </w:p>
+    <w:p>
+      <w:pPr>
+        <w:jc w:val="both"/>
+      </w:pPr>
+    </w:p>
+    <w:p>
+      <w:pPr>
+        <w:jc w:val="both"/>
+      </w:pPr>
+    </w:p>
+    <w:p>
+      <w:pPr>
+        <w:jc w:val="both"/>
+      </w:pPr>
+      <w:r>
+        <w:t>Juntas</w:t>
+      </w:r>
+    </w:p>
+    <w:p>
+      <w:pPr>
+        <w:jc w:val="both"/>
+      </w:pPr>
+      <w:r>
+        <w:t xml:space="preserve">HRD of </w:t>
+      </w:r>
+      <w:proofErr w:type="spellStart"/>
+      <w:r>
+        <w:t>Toko</w:t>
+      </w:r>
+      <w:proofErr w:type="spellEnd"/>
+      <w:r>
+        <w:t xml:space="preserve"> </w:t>
+      </w:r>
+      <w:proofErr w:type="spellStart"/>
+      <w:r>
+        <w:t>Tani</w:t>
+      </w:r>
+      <w:proofErr w:type="spellEnd"/>
+      <w:r>
+        <w:t xml:space="preserve"> </w:t>
+      </w:r>
+      <w:proofErr w:type="spellStart"/>
+      <w:r>
+        <w:t>Subur</w:t>
+      </w:r>
+      <w:proofErr w:type="spellEnd"/>
+    </w:p>
     <w:sectPr>
       <w:pgSz w:w="12240" w:h="15840"/>
       <w:pgMar w:top="1440" w:right="1440" w:bottom="1440" w:left="1440" w:header="720" w:footer="720" w:gutter="0"/>

</xml_diff>